<commit_message>
N Best Data Science Resumes
</commit_message>
<xml_diff>
--- a/Blogs/Knowledgehut/02 N Best Data Science Resume/X best Data Science Resumes.docx
+++ b/Blogs/Knowledgehut/02 N Best Data Science Resume/X best Data Science Resumes.docx
@@ -19,7 +19,19 @@
         <w:br/>
       </w:r>
       <w:r>
-        <w:t>What to consider to make a Data Science reume?</w:t>
+        <w:t xml:space="preserve">What to consider to </w:t>
+      </w:r>
+      <w:r>
+        <w:t>make</w:t>
+      </w:r>
+      <w:r>
+        <w:t xml:space="preserve"> a Data Science re</w:t>
+      </w:r>
+      <w:r>
+        <w:t>s</w:t>
+      </w:r>
+      <w:r>
+        <w:t>ume?</w:t>
       </w:r>
     </w:p>
     <w:p>
@@ -965,19 +977,8 @@
       <w:r>
         <w:t xml:space="preserve"> </w:t>
       </w:r>
-      <w:bookmarkStart w:id="1" w:name="_GoBack"/>
-      <w:bookmarkEnd w:id="1"/>
-      <w:r>
-        <w:t xml:space="preserve">read the entire article </w:t>
-      </w:r>
-      <w:r>
-        <w:rPr>
-          <w:i/>
-        </w:rPr>
-        <w:t>end to end</w:t>
-      </w:r>
-      <w:r>
-        <w:t>.</w:t>
+      <w:r>
+        <w:t>read the entire article.</w:t>
       </w:r>
       <w:r>
         <w:t xml:space="preserve"> Towards the end, if this article did make a </w:t>
@@ -1149,32 +1150,998 @@
       <w:pPr>
         <w:pStyle w:val="Heading1"/>
       </w:pPr>
-      <w:bookmarkStart w:id="2" w:name="_Toc105854634"/>
+      <w:bookmarkStart w:id="1" w:name="_Toc105854634"/>
       <w:r>
         <w:t>How to format a Data Science Resume</w:t>
+      </w:r>
+      <w:bookmarkEnd w:id="1"/>
+    </w:p>
+    <w:p>
+      <w:r>
+        <w:t xml:space="preserve">The format of a Data Science resume is critical when it comes to making your CV stand out. So </w:t>
+      </w:r>
+      <w:r>
+        <w:t>wh</w:t>
+      </w:r>
+      <w:r>
+        <w:t xml:space="preserve">at does </w:t>
+      </w:r>
+      <w:r>
+        <w:t>a Data Science resume format</w:t>
+      </w:r>
+      <w:r>
+        <w:t xml:space="preserve"> entail, and how does it make a difference?</w:t>
+      </w:r>
+      <w:r>
+        <w:t xml:space="preserve"> When a recruiter’s average time looking at a resume is </w:t>
+      </w:r>
+      <w:hyperlink r:id="rId9" w:history="1">
+        <w:r>
+          <w:rPr>
+            <w:rStyle w:val="Hyperlink"/>
+          </w:rPr>
+          <w:t>7.4 seconds</w:t>
+        </w:r>
+      </w:hyperlink>
+      <w:r>
+        <w:t>, it is vital to get every detail right.</w:t>
+      </w:r>
+      <w:r>
+        <w:t xml:space="preserve"> Let’s go over how you can format your Data Science resume:</w:t>
+      </w:r>
+    </w:p>
+    <w:p>
+      <w:pPr>
+        <w:pStyle w:val="ListParagraph"/>
+        <w:numPr>
+          <w:ilvl w:val="0"/>
+          <w:numId w:val="22"/>
+        </w:numPr>
+        <w:rPr>
+          <w:b/>
+        </w:rPr>
+      </w:pPr>
+      <w:r>
+        <w:rPr>
+          <w:b/>
+        </w:rPr>
+        <w:t>The a</w:t>
+      </w:r>
+      <w:r>
+        <w:rPr>
+          <w:b/>
+        </w:rPr>
+        <w:t>ctual format of the resume</w:t>
+      </w:r>
+      <w:r>
+        <w:rPr>
+          <w:b/>
+        </w:rPr>
+        <w:tab/>
+      </w:r>
+      <w:r>
+        <w:rPr>
+          <w:b/>
+        </w:rPr>
+        <w:br/>
+      </w:r>
+      <w:r>
+        <w:t>It mi</w:t>
+      </w:r>
+      <w:r>
+        <w:t xml:space="preserve">ght seem obvious when reading it in a blog, but I have seen numerous CVs sent out to me in the form of a word document. A not-so-fun fact about Microsoft Word or similar </w:t>
+      </w:r>
+      <w:r>
+        <w:lastRenderedPageBreak/>
+        <w:t xml:space="preserve">software is that the format can vary depending on the screen resolution, version of the software and even just on different systems. The only </w:t>
+      </w:r>
+      <w:r>
+        <w:t xml:space="preserve">way a resume should be sent out is </w:t>
+      </w:r>
+      <w:r>
+        <w:t>in</w:t>
+      </w:r>
+      <w:r>
+        <w:t xml:space="preserve"> </w:t>
+      </w:r>
+      <w:r>
+        <w:rPr>
+          <w:b/>
+        </w:rPr>
+        <w:t>pdf format</w:t>
+      </w:r>
+      <w:r>
+        <w:t xml:space="preserve"> (unless specifically requested by the company/recruiter).</w:t>
+      </w:r>
+      <w:r>
+        <w:tab/>
+      </w:r>
+      <w:r>
+        <w:rPr>
+          <w:b/>
+        </w:rPr>
+        <w:br/>
+      </w:r>
+    </w:p>
+    <w:p>
+      <w:pPr>
+        <w:pStyle w:val="ListParagraph"/>
+        <w:numPr>
+          <w:ilvl w:val="0"/>
+          <w:numId w:val="22"/>
+        </w:numPr>
+        <w:rPr>
+          <w:b/>
+        </w:rPr>
+      </w:pPr>
+      <w:r>
+        <w:rPr>
+          <w:b/>
+        </w:rPr>
+        <w:t>The “About” section of the resume</w:t>
+      </w:r>
+      <w:r>
+        <w:rPr>
+          <w:b/>
+        </w:rPr>
+        <w:tab/>
+      </w:r>
+      <w:r>
+        <w:rPr>
+          <w:b/>
+        </w:rPr>
+        <w:br/>
+      </w:r>
+      <w:r>
+        <w:t>This</w:t>
+      </w:r>
+      <w:r>
+        <w:t xml:space="preserve"> is the </w:t>
+      </w:r>
+      <w:r>
+        <w:rPr>
+          <w:b/>
+        </w:rPr>
+        <w:t>elevator pitch</w:t>
+      </w:r>
+      <w:r>
+        <w:t xml:space="preserve"> section of the resume. Instead of charting out your goals and how you can be of service to the company, it is advisable to write why you are a strong candidate. The reasoning is that good hiring happens based on how good you are, not what you </w:t>
+      </w:r>
+      <w:r>
+        <w:t>aspire</w:t>
+      </w:r>
+      <w:r>
+        <w:t xml:space="preserve"> to be.</w:t>
+      </w:r>
+      <w:r>
+        <w:t xml:space="preserve"> The about section/profile summary section is the most powerful in the resume and can make a difference.</w:t>
+      </w:r>
+      <w:r>
+        <w:tab/>
+      </w:r>
+      <w:r>
+        <w:br/>
+      </w:r>
+      <w:r>
+        <w:br/>
+        <w:t>It is the first impression the recruiter/hiring manager has about you – make sure it counts!</w:t>
+      </w:r>
+      <w:r>
+        <w:br/>
+      </w:r>
+    </w:p>
+    <w:p>
+      <w:pPr>
+        <w:pStyle w:val="ListParagraph"/>
+        <w:numPr>
+          <w:ilvl w:val="0"/>
+          <w:numId w:val="22"/>
+        </w:numPr>
+        <w:rPr>
+          <w:b/>
+        </w:rPr>
+      </w:pPr>
+      <w:r>
+        <w:rPr>
+          <w:b/>
+        </w:rPr>
+        <w:t>Leveraging listicle and bullet point formats</w:t>
+      </w:r>
+      <w:r>
+        <w:rPr>
+          <w:b/>
+        </w:rPr>
+        <w:tab/>
+      </w:r>
+      <w:r>
+        <w:rPr>
+          <w:b/>
+        </w:rPr>
+        <w:br/>
+      </w:r>
+      <w:r>
+        <w:t>Paragraphs just do not make sense unless you are writing a book. Look at the style of this article, for instance – one of the many reasons you find it engaging is that you can skim through the blog and still understand the main pointers.</w:t>
+      </w:r>
+      <w:r>
+        <w:rPr>
+          <w:b/>
+        </w:rPr>
+        <w:t xml:space="preserve"> </w:t>
+      </w:r>
+      <w:r>
+        <w:rPr>
+          <w:b/>
+        </w:rPr>
+        <w:tab/>
+      </w:r>
+      <w:r>
+        <w:rPr>
+          <w:b/>
+        </w:rPr>
+        <w:br/>
+      </w:r>
+      <w:r>
+        <w:rPr>
+          <w:b/>
+        </w:rPr>
+        <w:br/>
+      </w:r>
+      <w:r>
+        <w:t>For example, l</w:t>
+      </w:r>
+      <w:r>
+        <w:t>ook at the paragraph below, which represents a Data Scientist</w:t>
+      </w:r>
+      <w:r>
+        <w:t>’s experience in a paragraph.</w:t>
+      </w:r>
+      <w:r>
+        <w:tab/>
+      </w:r>
+      <w:r>
+        <w:br/>
+      </w:r>
+      <w:r>
+        <w:rPr>
+          <w:b/>
+        </w:rPr>
+        <w:br/>
+      </w:r>
+      <w:r>
+        <w:drawing>
+          <wp:inline distT="0" distB="0" distL="0" distR="0" wp14:anchorId="03D278A1" wp14:editId="0EB15A0D">
+            <wp:extent cx="5042750" cy="1397203"/>
+            <wp:effectExtent l="0" t="0" r="5715" b="0"/>
+            <wp:docPr id="6" name="Picture 6"/>
+            <wp:cNvGraphicFramePr>
+              <a:graphicFrameLocks xmlns:a="http://schemas.openxmlformats.org/drawingml/2006/main" noChangeAspect="1"/>
+            </wp:cNvGraphicFramePr>
+            <a:graphic xmlns:a="http://schemas.openxmlformats.org/drawingml/2006/main">
+              <a:graphicData uri="http://schemas.openxmlformats.org/drawingml/2006/picture">
+                <pic:pic xmlns:pic="http://schemas.openxmlformats.org/drawingml/2006/picture">
+                  <pic:nvPicPr>
+                    <pic:cNvPr id="0" name="Picture 5"/>
+                    <pic:cNvPicPr>
+                      <a:picLocks noChangeAspect="1" noChangeArrowheads="1"/>
+                    </pic:cNvPicPr>
+                  </pic:nvPicPr>
+                  <pic:blipFill>
+                    <a:blip r:embed="rId10">
+                      <a:extLst>
+                        <a:ext uri="{28A0092B-C50C-407E-A947-70E740481C1C}">
+                          <a14:useLocalDpi xmlns:a14="http://schemas.microsoft.com/office/drawing/2010/main" val="0"/>
+                        </a:ext>
+                      </a:extLst>
+                    </a:blip>
+                    <a:srcRect/>
+                    <a:stretch>
+                      <a:fillRect/>
+                    </a:stretch>
+                  </pic:blipFill>
+                  <pic:spPr bwMode="auto">
+                    <a:xfrm>
+                      <a:off x="0" y="0"/>
+                      <a:ext cx="5074465" cy="1405990"/>
+                    </a:xfrm>
+                    <a:prstGeom prst="rect">
+                      <a:avLst/>
+                    </a:prstGeom>
+                    <a:noFill/>
+                    <a:ln>
+                      <a:noFill/>
+                    </a:ln>
+                  </pic:spPr>
+                </pic:pic>
+              </a:graphicData>
+            </a:graphic>
+          </wp:inline>
+        </w:drawing>
+      </w:r>
+      <w:r>
+        <w:rPr>
+          <w:b/>
+        </w:rPr>
+        <w:br/>
+      </w:r>
+      <w:r>
+        <w:t xml:space="preserve">It is word heavy and challenging to read. The format can inhibit us from realizing what a good data scientist this person might have been. Let’s analyze the image </w:t>
+      </w:r>
+      <w:r>
+        <w:t>given below to compare how a listicle format and</w:t>
+      </w:r>
+      <w:r>
+        <w:t xml:space="preserve"> bold text can make a difference.</w:t>
+      </w:r>
+      <w:r>
+        <w:tab/>
+      </w:r>
+      <w:r>
+        <w:rPr>
+          <w:b/>
+        </w:rPr>
+        <w:br/>
+      </w:r>
+      <w:r>
+        <w:rPr>
+          <w:b/>
+        </w:rPr>
+        <w:br/>
+      </w:r>
+      <w:r>
+        <w:rPr>
+          <w:b/>
+        </w:rPr>
+        <w:br/>
+      </w:r>
+      <w:r>
+        <w:lastRenderedPageBreak/>
+        <w:drawing>
+          <wp:inline distT="0" distB="0" distL="0" distR="0" wp14:anchorId="60AB24BE" wp14:editId="29332961">
+            <wp:extent cx="4990521" cy="1803120"/>
+            <wp:effectExtent l="0" t="0" r="635" b="6985"/>
+            <wp:docPr id="7" name="Picture 7"/>
+            <wp:cNvGraphicFramePr>
+              <a:graphicFrameLocks xmlns:a="http://schemas.openxmlformats.org/drawingml/2006/main" noChangeAspect="1"/>
+            </wp:cNvGraphicFramePr>
+            <a:graphic xmlns:a="http://schemas.openxmlformats.org/drawingml/2006/main">
+              <a:graphicData uri="http://schemas.openxmlformats.org/drawingml/2006/picture">
+                <pic:pic xmlns:pic="http://schemas.openxmlformats.org/drawingml/2006/picture">
+                  <pic:nvPicPr>
+                    <pic:cNvPr id="0" name="Picture 7"/>
+                    <pic:cNvPicPr>
+                      <a:picLocks noChangeAspect="1" noChangeArrowheads="1"/>
+                    </pic:cNvPicPr>
+                  </pic:nvPicPr>
+                  <pic:blipFill>
+                    <a:blip r:embed="rId11">
+                      <a:extLst>
+                        <a:ext uri="{28A0092B-C50C-407E-A947-70E740481C1C}">
+                          <a14:useLocalDpi xmlns:a14="http://schemas.microsoft.com/office/drawing/2010/main" val="0"/>
+                        </a:ext>
+                      </a:extLst>
+                    </a:blip>
+                    <a:srcRect/>
+                    <a:stretch>
+                      <a:fillRect/>
+                    </a:stretch>
+                  </pic:blipFill>
+                  <pic:spPr bwMode="auto">
+                    <a:xfrm>
+                      <a:off x="0" y="0"/>
+                      <a:ext cx="5020618" cy="1813994"/>
+                    </a:xfrm>
+                    <a:prstGeom prst="rect">
+                      <a:avLst/>
+                    </a:prstGeom>
+                    <a:noFill/>
+                    <a:ln>
+                      <a:noFill/>
+                    </a:ln>
+                  </pic:spPr>
+                </pic:pic>
+              </a:graphicData>
+            </a:graphic>
+          </wp:inline>
+        </w:drawing>
+      </w:r>
+      <w:r>
+        <w:rPr>
+          <w:b/>
+        </w:rPr>
+        <w:br/>
+      </w:r>
+      <w:r>
+        <w:t xml:space="preserve">A professional resume </w:t>
+      </w:r>
+      <w:r>
+        <w:t>will</w:t>
+      </w:r>
+      <w:r>
+        <w:t xml:space="preserve"> be efficiently put across to have the desired impact.</w:t>
+      </w:r>
+      <w:r>
+        <w:t xml:space="preserve"> Bullet points should not have more than a couple of lines, and the relevant keywords and experience should be highlighted</w:t>
+      </w:r>
+      <w:r>
+        <w:t>.</w:t>
+      </w:r>
+      <w:r>
+        <w:t xml:space="preserve"> </w:t>
+      </w:r>
+      <w:r>
+        <w:tab/>
+      </w:r>
+      <w:r>
+        <w:rPr>
+          <w:b/>
+        </w:rPr>
+        <w:br/>
+      </w:r>
+    </w:p>
+    <w:p>
+      <w:pPr>
+        <w:pStyle w:val="ListParagraph"/>
+        <w:numPr>
+          <w:ilvl w:val="0"/>
+          <w:numId w:val="22"/>
+        </w:numPr>
+        <w:rPr>
+          <w:b/>
+        </w:rPr>
+      </w:pPr>
+      <w:r>
+        <w:rPr>
+          <w:b/>
+        </w:rPr>
+        <w:t>Text and design formatting consistency</w:t>
+      </w:r>
+      <w:r>
+        <w:rPr>
+          <w:b/>
+        </w:rPr>
+        <w:tab/>
+      </w:r>
+      <w:r>
+        <w:rPr>
+          <w:b/>
+        </w:rPr>
+        <w:br/>
+      </w:r>
+      <w:r>
+        <w:t>To</w:t>
+      </w:r>
+      <w:r>
+        <w:t>o many cooks can spoil the broth! Make sure that you are consistent with the following in your resume:</w:t>
+      </w:r>
+    </w:p>
+    <w:p>
+      <w:pPr>
+        <w:pStyle w:val="ListParagraph"/>
+        <w:numPr>
+          <w:ilvl w:val="1"/>
+          <w:numId w:val="22"/>
+        </w:numPr>
+      </w:pPr>
+      <w:r>
+        <w:t>Des</w:t>
+      </w:r>
+      <w:r>
+        <w:t>ign of the resume</w:t>
+      </w:r>
+    </w:p>
+    <w:p>
+      <w:pPr>
+        <w:pStyle w:val="ListParagraph"/>
+        <w:numPr>
+          <w:ilvl w:val="1"/>
+          <w:numId w:val="22"/>
+        </w:numPr>
+      </w:pPr>
+      <w:r>
+        <w:t>Header and sub-header font size</w:t>
+      </w:r>
+    </w:p>
+    <w:p>
+      <w:pPr>
+        <w:pStyle w:val="ListParagraph"/>
+        <w:numPr>
+          <w:ilvl w:val="1"/>
+          <w:numId w:val="22"/>
+        </w:numPr>
+      </w:pPr>
+      <w:r>
+        <w:t>Choice of font</w:t>
+      </w:r>
+    </w:p>
+    <w:p>
+      <w:pPr>
+        <w:pStyle w:val="ListParagraph"/>
+        <w:numPr>
+          <w:ilvl w:val="1"/>
+          <w:numId w:val="22"/>
+        </w:numPr>
+      </w:pPr>
+      <w:r>
+        <w:t>Spacing between lines and paragraphs</w:t>
+      </w:r>
+    </w:p>
+    <w:p>
+      <w:pPr>
+        <w:pStyle w:val="ListParagraph"/>
+        <w:numPr>
+          <w:ilvl w:val="1"/>
+          <w:numId w:val="22"/>
+        </w:numPr>
+      </w:pPr>
+      <w:r>
+        <w:t>Margins from the edge, Alignment and spacing</w:t>
+      </w:r>
+      <w:r>
+        <w:tab/>
+      </w:r>
+    </w:p>
+    <w:p>
+      <w:pPr>
+        <w:ind w:left="720"/>
+      </w:pPr>
+      <w:r>
+        <w:t>Remember, the recruiters that go through your resume sift through hundreds, if not thousands of resumes in a week, every detail counts.</w:t>
+      </w:r>
+      <w:r>
+        <w:tab/>
+      </w:r>
+    </w:p>
+    <w:p>
+      <w:pPr>
+        <w:pStyle w:val="ListParagraph"/>
+        <w:numPr>
+          <w:ilvl w:val="0"/>
+          <w:numId w:val="22"/>
+        </w:numPr>
+        <w:rPr>
+          <w:b/>
+        </w:rPr>
+      </w:pPr>
+      <w:r>
+        <w:rPr>
+          <w:b/>
+        </w:rPr>
+        <w:t>Grammar and typographical error check!</w:t>
+      </w:r>
+      <w:r>
+        <w:rPr>
+          <w:b/>
+        </w:rPr>
+        <w:tab/>
+      </w:r>
+      <w:r>
+        <w:rPr>
+          <w:b/>
+        </w:rPr>
+        <w:br/>
+      </w:r>
+      <w:r>
+        <w:t xml:space="preserve">Nothing screams carelessness more than a typographical error. Use a tool like Grammarly or some online grammar checker to ensure you do not have grammatical mistakes. Catching an error like this can create a subconscious negative impression, and we would definitely like to </w:t>
+      </w:r>
+      <w:r>
+        <w:t>avoid this</w:t>
+      </w:r>
+      <w:r>
+        <w:t>.</w:t>
+      </w:r>
+      <w:r>
+        <w:tab/>
+      </w:r>
+      <w:r>
+        <w:rPr>
+          <w:b/>
+        </w:rPr>
+        <w:br/>
+      </w:r>
+    </w:p>
+    <w:p>
+      <w:pPr>
+        <w:pStyle w:val="ListParagraph"/>
+        <w:numPr>
+          <w:ilvl w:val="0"/>
+          <w:numId w:val="22"/>
+        </w:numPr>
+        <w:rPr>
+          <w:b/>
+        </w:rPr>
+      </w:pPr>
+      <w:r>
+        <w:rPr>
+          <w:b/>
+        </w:rPr>
+        <w:t>Links to your work</w:t>
+      </w:r>
+      <w:r>
+        <w:rPr>
+          <w:b/>
+        </w:rPr>
+        <w:tab/>
+      </w:r>
+      <w:r>
+        <w:rPr>
+          <w:b/>
+        </w:rPr>
+        <w:br/>
+      </w:r>
+      <w:r>
+        <w:t>This might take some time to incorporate, but do not fear. It is critical to include links to your work. Following are the platforms I would recommend:</w:t>
+      </w:r>
+    </w:p>
+    <w:p>
+      <w:pPr>
+        <w:pStyle w:val="ListParagraph"/>
+        <w:numPr>
+          <w:ilvl w:val="1"/>
+          <w:numId w:val="22"/>
+        </w:numPr>
+      </w:pPr>
+      <w:r>
+        <w:t>Linked</w:t>
+      </w:r>
+      <w:r>
+        <w:t>In – To showcase your professional social network and work</w:t>
+      </w:r>
+    </w:p>
+    <w:p>
+      <w:pPr>
+        <w:pStyle w:val="ListParagraph"/>
+        <w:numPr>
+          <w:ilvl w:val="1"/>
+          <w:numId w:val="22"/>
+        </w:numPr>
+      </w:pPr>
+      <w:r>
+        <w:t>GitHub – To showcase your code and portfolio</w:t>
+      </w:r>
+    </w:p>
+    <w:p>
+      <w:pPr>
+        <w:pStyle w:val="ListParagraph"/>
+        <w:numPr>
+          <w:ilvl w:val="1"/>
+          <w:numId w:val="22"/>
+        </w:numPr>
+      </w:pPr>
+      <w:r>
+        <w:t>Medium- To showcase your blogs and Data Science articles</w:t>
+      </w:r>
+    </w:p>
+    <w:p>
+      <w:pPr>
+        <w:ind w:left="720"/>
+      </w:pPr>
+      <w:r>
+        <w:t>A resume is no longer a static document. It is a living representation of how good your profile is. Rather than just including the links, make sure that you hyperlink it!</w:t>
+      </w:r>
+      <w:r>
+        <w:tab/>
+      </w:r>
+      <w:r>
+        <w:br/>
+      </w:r>
+    </w:p>
+    <w:p>
+      <w:pPr>
+        <w:pStyle w:val="ListParagraph"/>
+        <w:numPr>
+          <w:ilvl w:val="0"/>
+          <w:numId w:val="22"/>
+        </w:numPr>
+        <w:rPr>
+          <w:b/>
+        </w:rPr>
+      </w:pPr>
+      <w:r>
+        <w:rPr>
+          <w:b/>
+        </w:rPr>
+        <w:lastRenderedPageBreak/>
+        <w:t>Phone number and email id!</w:t>
+      </w:r>
+      <w:r>
+        <w:rPr>
+          <w:b/>
+        </w:rPr>
+        <w:tab/>
+      </w:r>
+      <w:r>
+        <w:rPr>
+          <w:b/>
+        </w:rPr>
+        <w:br/>
+      </w:r>
+      <w:r>
+        <w:t>If someone makes an effort to review your resume and wants to get in touch with you for an opportunity, make sure you let them!</w:t>
+      </w:r>
+      <w:r>
+        <w:tab/>
+      </w:r>
+    </w:p>
+    <w:p>
+      <w:pPr>
+        <w:pStyle w:val="ListParagraph"/>
+        <w:numPr>
+          <w:ilvl w:val="1"/>
+          <w:numId w:val="22"/>
+        </w:numPr>
+        <w:rPr>
+          <w:b/>
+        </w:rPr>
+      </w:pPr>
+      <w:r>
+        <w:rPr>
+          <w:b/>
+        </w:rPr>
+        <w:t xml:space="preserve">Email: </w:t>
+      </w:r>
+      <w:r>
+        <w:t>Make sure you have a professional email id and not something that you made in Grade 5 so that there is a positive impression</w:t>
+      </w:r>
+    </w:p>
+    <w:p>
+      <w:pPr>
+        <w:pStyle w:val="ListParagraph"/>
+        <w:numPr>
+          <w:ilvl w:val="1"/>
+          <w:numId w:val="22"/>
+        </w:numPr>
+        <w:rPr>
+          <w:b/>
+        </w:rPr>
+      </w:pPr>
+      <w:r>
+        <w:rPr>
+          <w:b/>
+        </w:rPr>
+        <w:t xml:space="preserve">Phone number: </w:t>
+      </w:r>
+      <w:r>
+        <w:t>If you are comfortable, I would definitely recommend sharing your phone number / WhatsApp number as it is the easiest way to reach out</w:t>
+      </w:r>
+    </w:p>
+    <w:p>
+      <w:r>
+        <w:t>Fantastic!</w:t>
+      </w:r>
+      <w:r>
+        <w:t xml:space="preserve"> That was quite a detailed section. Good job on getting through it. I hope that was helpful. Let’s now proceed to look at a sample Data Scientist</w:t>
+      </w:r>
+      <w:r>
+        <w:t>’s</w:t>
+      </w:r>
+      <w:r>
+        <w:t xml:space="preserve"> resume.</w:t>
+      </w:r>
+      <w:r>
+        <w:tab/>
+      </w:r>
+    </w:p>
+    <w:p>
+      <w:pPr>
+        <w:jc w:val="left"/>
+        <w:rPr>
+          <w:rFonts w:eastAsiaTheme="majorEastAsia" w:cstheme="minorHAnsi"/>
+          <w:color w:val="2F5496" w:themeColor="accent1" w:themeShade="BF"/>
+          <w:sz w:val="32"/>
+          <w:szCs w:val="32"/>
+        </w:rPr>
+      </w:pPr>
+      <w:bookmarkStart w:id="2" w:name="_Toc105854635"/>
+      <w:r>
+        <w:br w:type="page"/>
+      </w:r>
+    </w:p>
+    <w:p>
+      <w:pPr>
+        <w:pStyle w:val="Heading1"/>
+      </w:pPr>
+      <w:r>
+        <w:lastRenderedPageBreak/>
+        <w:t>Sample Data Scientist Resume Template</w:t>
       </w:r>
       <w:bookmarkEnd w:id="2"/>
     </w:p>
+    <w:p>
+      <w:r>
+        <w:t xml:space="preserve">An excellent way to understand what you can do with your resume is to see other people’s resumes. There is no one size fits all; it would depend on the skills in your resume. However, you are reading this blog to understand industry best practices. Let’s go over some of the sections I would recommend you should include in </w:t>
+      </w:r>
+      <w:r>
+        <w:t>your resume.</w:t>
+      </w:r>
+    </w:p>
+    <w:p>
+      <w:pPr>
+        <w:pStyle w:val="ListParagraph"/>
+        <w:numPr>
+          <w:ilvl w:val="0"/>
+          <w:numId w:val="23"/>
+        </w:numPr>
+        <w:jc w:val="left"/>
+      </w:pPr>
+      <w:r>
+        <w:rPr>
+          <w:b/>
+        </w:rPr>
+        <w:t>Experienced Data Science Resume</w:t>
+      </w:r>
+      <w:r>
+        <w:drawing>
+          <wp:inline distT="0" distB="0" distL="0" distR="0" wp14:anchorId="06A1DE64" wp14:editId="23D5AA98">
+            <wp:extent cx="4527853" cy="6342279"/>
+            <wp:effectExtent l="0" t="0" r="6350" b="1905"/>
+            <wp:docPr id="8" name="Picture 8"/>
+            <wp:cNvGraphicFramePr>
+              <a:graphicFrameLocks xmlns:a="http://schemas.openxmlformats.org/drawingml/2006/main" noChangeAspect="1"/>
+            </wp:cNvGraphicFramePr>
+            <a:graphic xmlns:a="http://schemas.openxmlformats.org/drawingml/2006/main">
+              <a:graphicData uri="http://schemas.openxmlformats.org/drawingml/2006/picture">
+                <pic:pic xmlns:pic="http://schemas.openxmlformats.org/drawingml/2006/picture">
+                  <pic:nvPicPr>
+                    <pic:cNvPr id="0" name="Picture 9"/>
+                    <pic:cNvPicPr>
+                      <a:picLocks noChangeAspect="1" noChangeArrowheads="1"/>
+                    </pic:cNvPicPr>
+                  </pic:nvPicPr>
+                  <pic:blipFill>
+                    <a:blip r:embed="rId12" cstate="print">
+                      <a:extLst>
+                        <a:ext uri="{28A0092B-C50C-407E-A947-70E740481C1C}">
+                          <a14:useLocalDpi xmlns:a14="http://schemas.microsoft.com/office/drawing/2010/main" val="0"/>
+                        </a:ext>
+                      </a:extLst>
+                    </a:blip>
+                    <a:srcRect/>
+                    <a:stretch>
+                      <a:fillRect/>
+                    </a:stretch>
+                  </pic:blipFill>
+                  <pic:spPr bwMode="auto">
+                    <a:xfrm>
+                      <a:off x="0" y="0"/>
+                      <a:ext cx="4570821" cy="6402466"/>
+                    </a:xfrm>
+                    <a:prstGeom prst="rect">
+                      <a:avLst/>
+                    </a:prstGeom>
+                    <a:noFill/>
+                    <a:ln>
+                      <a:noFill/>
+                    </a:ln>
+                  </pic:spPr>
+                </pic:pic>
+              </a:graphicData>
+            </a:graphic>
+          </wp:inline>
+        </w:drawing>
+      </w:r>
+      <w:r>
+        <w:br/>
+      </w:r>
+      <w:r>
+        <w:t>(</w:t>
+      </w:r>
+      <w:hyperlink r:id="rId13" w:history="1">
+        <w:r>
+          <w:rPr>
+            <w:rStyle w:val="Hyperlink"/>
+          </w:rPr>
+          <w:t>Source</w:t>
+        </w:r>
+      </w:hyperlink>
+      <w:r>
+        <w:t>)</w:t>
+      </w:r>
+    </w:p>
+    <w:p>
+      <w:pPr>
+        <w:pStyle w:val="ListParagraph"/>
+        <w:numPr>
+          <w:ilvl w:val="0"/>
+          <w:numId w:val="23"/>
+        </w:numPr>
+        <w:jc w:val="left"/>
+      </w:pPr>
+      <w:r>
+        <w:rPr>
+          <w:b/>
+        </w:rPr>
+        <w:lastRenderedPageBreak/>
+        <w:t>Fresher Data Science Resume</w:t>
+      </w:r>
+      <w:r>
+        <w:drawing>
+          <wp:inline distT="0" distB="0" distL="0" distR="0" wp14:anchorId="1C246252" wp14:editId="5B5CFE90">
+            <wp:extent cx="4657721" cy="6181344"/>
+            <wp:effectExtent l="0" t="0" r="0" b="0"/>
+            <wp:docPr id="9" name="Picture 9"/>
+            <wp:cNvGraphicFramePr>
+              <a:graphicFrameLocks xmlns:a="http://schemas.openxmlformats.org/drawingml/2006/main" noChangeAspect="1"/>
+            </wp:cNvGraphicFramePr>
+            <a:graphic xmlns:a="http://schemas.openxmlformats.org/drawingml/2006/main">
+              <a:graphicData uri="http://schemas.openxmlformats.org/drawingml/2006/picture">
+                <pic:pic xmlns:pic="http://schemas.openxmlformats.org/drawingml/2006/picture">
+                  <pic:nvPicPr>
+                    <pic:cNvPr id="0" name="Picture 11"/>
+                    <pic:cNvPicPr>
+                      <a:picLocks noChangeAspect="1" noChangeArrowheads="1"/>
+                    </pic:cNvPicPr>
+                  </pic:nvPicPr>
+                  <pic:blipFill>
+                    <a:blip r:embed="rId14" cstate="print">
+                      <a:extLst>
+                        <a:ext uri="{28A0092B-C50C-407E-A947-70E740481C1C}">
+                          <a14:useLocalDpi xmlns:a14="http://schemas.microsoft.com/office/drawing/2010/main" val="0"/>
+                        </a:ext>
+                      </a:extLst>
+                    </a:blip>
+                    <a:srcRect/>
+                    <a:stretch>
+                      <a:fillRect/>
+                    </a:stretch>
+                  </pic:blipFill>
+                  <pic:spPr bwMode="auto">
+                    <a:xfrm>
+                      <a:off x="0" y="0"/>
+                      <a:ext cx="4663254" cy="6188687"/>
+                    </a:xfrm>
+                    <a:prstGeom prst="rect">
+                      <a:avLst/>
+                    </a:prstGeom>
+                    <a:noFill/>
+                    <a:ln>
+                      <a:noFill/>
+                    </a:ln>
+                  </pic:spPr>
+                </pic:pic>
+              </a:graphicData>
+            </a:graphic>
+          </wp:inline>
+        </w:drawing>
+      </w:r>
+      <w:r>
+        <w:br/>
+        <w:t>(</w:t>
+      </w:r>
+      <w:hyperlink r:id="rId15" w:history="1">
+        <w:r>
+          <w:rPr>
+            <w:rStyle w:val="Hyperlink"/>
+          </w:rPr>
+          <w:t>Source</w:t>
+        </w:r>
+      </w:hyperlink>
+      <w:r>
+        <w:t>)</w:t>
+      </w:r>
+    </w:p>
+    <w:p/>
     <w:p/>
     <w:p>
       <w:pPr>
+        <w:jc w:val="left"/>
+      </w:pPr>
+    </w:p>
+    <w:p>
+      <w:pPr>
         <w:pStyle w:val="Heading1"/>
       </w:pPr>
-      <w:bookmarkStart w:id="3" w:name="_Toc105854635"/>
+      <w:bookmarkStart w:id="3" w:name="_Toc105854636"/>
       <w:r>
         <w:lastRenderedPageBreak/>
-        <w:t>Sample Data Scientist Resume Template</w:t>
+        <w:t>What to include in a Data Scientist Resume</w:t>
       </w:r>
       <w:bookmarkEnd w:id="3"/>
     </w:p>
     <w:p>
-      <w:pPr>
-        <w:pStyle w:val="Heading1"/>
-      </w:pPr>
-      <w:bookmarkStart w:id="4" w:name="_Toc105854636"/>
-      <w:r>
-        <w:t>What to include in a Data Scientist Resume</w:t>
-      </w:r>
+      <w:r>
+        <w:t xml:space="preserve">So, based on what we have </w:t>
+      </w:r>
+      <w:bookmarkStart w:id="4" w:name="_GoBack"/>
       <w:bookmarkEnd w:id="4"/>
     </w:p>
     <w:p>
@@ -1273,7 +2240,7 @@
         <w:br/>
         <w:t xml:space="preserve">LinkedIn: </w:t>
       </w:r>
-      <w:hyperlink r:id="rId9" w:history="1">
+      <w:hyperlink r:id="rId16" w:history="1">
         <w:r>
           <w:rPr>
             <w:rStyle w:val="Hyperlink"/>
@@ -1284,7 +2251,7 @@
       <w:r>
         <w:t xml:space="preserve"> (</w:t>
       </w:r>
-      <w:hyperlink r:id="rId10" w:history="1">
+      <w:hyperlink r:id="rId17" w:history="1">
         <w:r>
           <w:rPr>
             <w:rStyle w:val="Hyperlink"/>
@@ -1298,8 +2265,8 @@
     </w:p>
     <w:p/>
     <w:sectPr>
-      <w:headerReference w:type="default" r:id="rId11"/>
-      <w:footerReference w:type="default" r:id="rId12"/>
+      <w:headerReference w:type="default" r:id="rId18"/>
+      <w:footerReference w:type="default" r:id="rId19"/>
       <w:pgSz w:w="12240" w:h="15840"/>
       <w:pgMar w:top="1440" w:right="1440" w:bottom="1440" w:left="1440" w:header="720" w:footer="720" w:gutter="0"/>
       <w:cols w:space="720"/>
@@ -1774,6 +2741,119 @@
     </w:lvl>
   </w:abstractNum>
   <w:abstractNum w:abstractNumId="3" w15:restartNumberingAfterBreak="0">
+    <w:nsid w:val="27EA7301"/>
+    <w:multiLevelType w:val="hybridMultilevel"/>
+    <w:tmpl w:val="21F62EFA"/>
+    <w:lvl w:ilvl="0" w:tplc="04090005">
+      <w:start w:val="1"/>
+      <w:numFmt w:val="bullet"/>
+      <w:lvlText w:val=""/>
+      <w:lvlJc w:val="left"/>
+      <w:pPr>
+        <w:ind w:left="720" w:hanging="360"/>
+      </w:pPr>
+      <w:rPr>
+        <w:rFonts w:ascii="Wingdings" w:hAnsi="Wingdings" w:hint="default"/>
+      </w:rPr>
+    </w:lvl>
+    <w:lvl w:ilvl="1" w:tplc="04090003" w:tentative="1">
+      <w:start w:val="1"/>
+      <w:numFmt w:val="bullet"/>
+      <w:lvlText w:val="o"/>
+      <w:lvlJc w:val="left"/>
+      <w:pPr>
+        <w:ind w:left="1440" w:hanging="360"/>
+      </w:pPr>
+      <w:rPr>
+        <w:rFonts w:ascii="Courier New" w:hAnsi="Courier New" w:cs="Courier New" w:hint="default"/>
+      </w:rPr>
+    </w:lvl>
+    <w:lvl w:ilvl="2" w:tplc="04090005" w:tentative="1">
+      <w:start w:val="1"/>
+      <w:numFmt w:val="bullet"/>
+      <w:lvlText w:val=""/>
+      <w:lvlJc w:val="left"/>
+      <w:pPr>
+        <w:ind w:left="2160" w:hanging="360"/>
+      </w:pPr>
+      <w:rPr>
+        <w:rFonts w:ascii="Wingdings" w:hAnsi="Wingdings" w:hint="default"/>
+      </w:rPr>
+    </w:lvl>
+    <w:lvl w:ilvl="3" w:tplc="04090001" w:tentative="1">
+      <w:start w:val="1"/>
+      <w:numFmt w:val="bullet"/>
+      <w:lvlText w:val=""/>
+      <w:lvlJc w:val="left"/>
+      <w:pPr>
+        <w:ind w:left="2880" w:hanging="360"/>
+      </w:pPr>
+      <w:rPr>
+        <w:rFonts w:ascii="Symbol" w:hAnsi="Symbol" w:hint="default"/>
+      </w:rPr>
+    </w:lvl>
+    <w:lvl w:ilvl="4" w:tplc="04090003" w:tentative="1">
+      <w:start w:val="1"/>
+      <w:numFmt w:val="bullet"/>
+      <w:lvlText w:val="o"/>
+      <w:lvlJc w:val="left"/>
+      <w:pPr>
+        <w:ind w:left="3600" w:hanging="360"/>
+      </w:pPr>
+      <w:rPr>
+        <w:rFonts w:ascii="Courier New" w:hAnsi="Courier New" w:cs="Courier New" w:hint="default"/>
+      </w:rPr>
+    </w:lvl>
+    <w:lvl w:ilvl="5" w:tplc="04090005" w:tentative="1">
+      <w:start w:val="1"/>
+      <w:numFmt w:val="bullet"/>
+      <w:lvlText w:val=""/>
+      <w:lvlJc w:val="left"/>
+      <w:pPr>
+        <w:ind w:left="4320" w:hanging="360"/>
+      </w:pPr>
+      <w:rPr>
+        <w:rFonts w:ascii="Wingdings" w:hAnsi="Wingdings" w:hint="default"/>
+      </w:rPr>
+    </w:lvl>
+    <w:lvl w:ilvl="6" w:tplc="04090001" w:tentative="1">
+      <w:start w:val="1"/>
+      <w:numFmt w:val="bullet"/>
+      <w:lvlText w:val=""/>
+      <w:lvlJc w:val="left"/>
+      <w:pPr>
+        <w:ind w:left="5040" w:hanging="360"/>
+      </w:pPr>
+      <w:rPr>
+        <w:rFonts w:ascii="Symbol" w:hAnsi="Symbol" w:hint="default"/>
+      </w:rPr>
+    </w:lvl>
+    <w:lvl w:ilvl="7" w:tplc="04090003" w:tentative="1">
+      <w:start w:val="1"/>
+      <w:numFmt w:val="bullet"/>
+      <w:lvlText w:val="o"/>
+      <w:lvlJc w:val="left"/>
+      <w:pPr>
+        <w:ind w:left="5760" w:hanging="360"/>
+      </w:pPr>
+      <w:rPr>
+        <w:rFonts w:ascii="Courier New" w:hAnsi="Courier New" w:cs="Courier New" w:hint="default"/>
+      </w:rPr>
+    </w:lvl>
+    <w:lvl w:ilvl="8" w:tplc="04090005" w:tentative="1">
+      <w:start w:val="1"/>
+      <w:numFmt w:val="bullet"/>
+      <w:lvlText w:val=""/>
+      <w:lvlJc w:val="left"/>
+      <w:pPr>
+        <w:ind w:left="6480" w:hanging="360"/>
+      </w:pPr>
+      <w:rPr>
+        <w:rFonts w:ascii="Wingdings" w:hAnsi="Wingdings" w:hint="default"/>
+      </w:rPr>
+    </w:lvl>
+  </w:abstractNum>
+  <w:abstractNum w:abstractNumId="4" w15:restartNumberingAfterBreak="0">
     <w:nsid w:val="2C4E5F26"/>
     <w:multiLevelType w:val="hybridMultilevel"/>
     <w:tmpl w:val="B55C3FBE"/>
@@ -1886,7 +2966,7 @@
       </w:rPr>
     </w:lvl>
   </w:abstractNum>
-  <w:abstractNum w:abstractNumId="4" w15:restartNumberingAfterBreak="0">
+  <w:abstractNum w:abstractNumId="5" w15:restartNumberingAfterBreak="0">
     <w:nsid w:val="2DCF276F"/>
     <w:multiLevelType w:val="hybridMultilevel"/>
     <w:tmpl w:val="13367218"/>
@@ -1999,7 +3079,7 @@
       </w:rPr>
     </w:lvl>
   </w:abstractNum>
-  <w:abstractNum w:abstractNumId="5" w15:restartNumberingAfterBreak="0">
+  <w:abstractNum w:abstractNumId="6" w15:restartNumberingAfterBreak="0">
     <w:nsid w:val="2E495E89"/>
     <w:multiLevelType w:val="hybridMultilevel"/>
     <w:tmpl w:val="0A4C803E"/>
@@ -2112,7 +3192,7 @@
       </w:rPr>
     </w:lvl>
   </w:abstractNum>
-  <w:abstractNum w:abstractNumId="6" w15:restartNumberingAfterBreak="0">
+  <w:abstractNum w:abstractNumId="7" w15:restartNumberingAfterBreak="0">
     <w:nsid w:val="2F910F36"/>
     <w:multiLevelType w:val="hybridMultilevel"/>
     <w:tmpl w:val="F42A9EAE"/>
@@ -2201,7 +3281,7 @@
       </w:pPr>
     </w:lvl>
   </w:abstractNum>
-  <w:abstractNum w:abstractNumId="7" w15:restartNumberingAfterBreak="0">
+  <w:abstractNum w:abstractNumId="8" w15:restartNumberingAfterBreak="0">
     <w:nsid w:val="376E2A4A"/>
     <w:multiLevelType w:val="hybridMultilevel"/>
     <w:tmpl w:val="121E59F6"/>
@@ -2314,7 +3394,7 @@
       </w:rPr>
     </w:lvl>
   </w:abstractNum>
-  <w:abstractNum w:abstractNumId="8" w15:restartNumberingAfterBreak="0">
+  <w:abstractNum w:abstractNumId="9" w15:restartNumberingAfterBreak="0">
     <w:nsid w:val="3B1A0E93"/>
     <w:multiLevelType w:val="hybridMultilevel"/>
     <w:tmpl w:val="61BA84C8"/>
@@ -2427,7 +3507,7 @@
       </w:rPr>
     </w:lvl>
   </w:abstractNum>
-  <w:abstractNum w:abstractNumId="9" w15:restartNumberingAfterBreak="0">
+  <w:abstractNum w:abstractNumId="10" w15:restartNumberingAfterBreak="0">
     <w:nsid w:val="3D1E6B93"/>
     <w:multiLevelType w:val="hybridMultilevel"/>
     <w:tmpl w:val="6D1407C4"/>
@@ -2540,7 +3620,7 @@
       </w:rPr>
     </w:lvl>
   </w:abstractNum>
-  <w:abstractNum w:abstractNumId="10" w15:restartNumberingAfterBreak="0">
+  <w:abstractNum w:abstractNumId="11" w15:restartNumberingAfterBreak="0">
     <w:nsid w:val="4C214861"/>
     <w:multiLevelType w:val="hybridMultilevel"/>
     <w:tmpl w:val="EFEEFF4E"/>
@@ -2653,7 +3733,7 @@
       </w:rPr>
     </w:lvl>
   </w:abstractNum>
-  <w:abstractNum w:abstractNumId="11" w15:restartNumberingAfterBreak="0">
+  <w:abstractNum w:abstractNumId="12" w15:restartNumberingAfterBreak="0">
     <w:nsid w:val="4C9B2E4D"/>
     <w:multiLevelType w:val="hybridMultilevel"/>
     <w:tmpl w:val="FF54D622"/>
@@ -2739,7 +3819,7 @@
       </w:pPr>
     </w:lvl>
   </w:abstractNum>
-  <w:abstractNum w:abstractNumId="12" w15:restartNumberingAfterBreak="0">
+  <w:abstractNum w:abstractNumId="13" w15:restartNumberingAfterBreak="0">
     <w:nsid w:val="4DBD2074"/>
     <w:multiLevelType w:val="multilevel"/>
     <w:tmpl w:val="5CEC46A6"/>
@@ -2888,7 +3968,7 @@
       </w:rPr>
     </w:lvl>
   </w:abstractNum>
-  <w:abstractNum w:abstractNumId="13" w15:restartNumberingAfterBreak="0">
+  <w:abstractNum w:abstractNumId="14" w15:restartNumberingAfterBreak="0">
     <w:nsid w:val="58DA5A7D"/>
     <w:multiLevelType w:val="hybridMultilevel"/>
     <w:tmpl w:val="23EA105A"/>
@@ -2977,7 +4057,7 @@
       </w:pPr>
     </w:lvl>
   </w:abstractNum>
-  <w:abstractNum w:abstractNumId="14" w15:restartNumberingAfterBreak="0">
+  <w:abstractNum w:abstractNumId="15" w15:restartNumberingAfterBreak="0">
     <w:nsid w:val="5EF06C27"/>
     <w:multiLevelType w:val="hybridMultilevel"/>
     <w:tmpl w:val="EBA84EC6"/>
@@ -3090,7 +4170,7 @@
       </w:rPr>
     </w:lvl>
   </w:abstractNum>
-  <w:abstractNum w:abstractNumId="15" w15:restartNumberingAfterBreak="0">
+  <w:abstractNum w:abstractNumId="16" w15:restartNumberingAfterBreak="0">
     <w:nsid w:val="65D55B91"/>
     <w:multiLevelType w:val="hybridMultilevel"/>
     <w:tmpl w:val="456817B4"/>
@@ -3203,7 +4283,7 @@
       </w:rPr>
     </w:lvl>
   </w:abstractNum>
-  <w:abstractNum w:abstractNumId="16" w15:restartNumberingAfterBreak="0">
+  <w:abstractNum w:abstractNumId="17" w15:restartNumberingAfterBreak="0">
     <w:nsid w:val="675F07B7"/>
     <w:multiLevelType w:val="hybridMultilevel"/>
     <w:tmpl w:val="54246C8E"/>
@@ -3316,7 +4396,120 @@
       </w:rPr>
     </w:lvl>
   </w:abstractNum>
-  <w:abstractNum w:abstractNumId="17" w15:restartNumberingAfterBreak="0">
+  <w:abstractNum w:abstractNumId="18" w15:restartNumberingAfterBreak="0">
+    <w:nsid w:val="6EAA460C"/>
+    <w:multiLevelType w:val="hybridMultilevel"/>
+    <w:tmpl w:val="1B588956"/>
+    <w:lvl w:ilvl="0" w:tplc="04090001">
+      <w:start w:val="1"/>
+      <w:numFmt w:val="bullet"/>
+      <w:lvlText w:val=""/>
+      <w:lvlJc w:val="left"/>
+      <w:pPr>
+        <w:ind w:left="778" w:hanging="360"/>
+      </w:pPr>
+      <w:rPr>
+        <w:rFonts w:ascii="Symbol" w:hAnsi="Symbol" w:hint="default"/>
+      </w:rPr>
+    </w:lvl>
+    <w:lvl w:ilvl="1" w:tplc="04090005">
+      <w:start w:val="1"/>
+      <w:numFmt w:val="bullet"/>
+      <w:lvlText w:val=""/>
+      <w:lvlJc w:val="left"/>
+      <w:pPr>
+        <w:ind w:left="1498" w:hanging="360"/>
+      </w:pPr>
+      <w:rPr>
+        <w:rFonts w:ascii="Wingdings" w:hAnsi="Wingdings" w:hint="default"/>
+      </w:rPr>
+    </w:lvl>
+    <w:lvl w:ilvl="2" w:tplc="04090005" w:tentative="1">
+      <w:start w:val="1"/>
+      <w:numFmt w:val="bullet"/>
+      <w:lvlText w:val=""/>
+      <w:lvlJc w:val="left"/>
+      <w:pPr>
+        <w:ind w:left="2218" w:hanging="360"/>
+      </w:pPr>
+      <w:rPr>
+        <w:rFonts w:ascii="Wingdings" w:hAnsi="Wingdings" w:hint="default"/>
+      </w:rPr>
+    </w:lvl>
+    <w:lvl w:ilvl="3" w:tplc="04090001" w:tentative="1">
+      <w:start w:val="1"/>
+      <w:numFmt w:val="bullet"/>
+      <w:lvlText w:val=""/>
+      <w:lvlJc w:val="left"/>
+      <w:pPr>
+        <w:ind w:left="2938" w:hanging="360"/>
+      </w:pPr>
+      <w:rPr>
+        <w:rFonts w:ascii="Symbol" w:hAnsi="Symbol" w:hint="default"/>
+      </w:rPr>
+    </w:lvl>
+    <w:lvl w:ilvl="4" w:tplc="04090003" w:tentative="1">
+      <w:start w:val="1"/>
+      <w:numFmt w:val="bullet"/>
+      <w:lvlText w:val="o"/>
+      <w:lvlJc w:val="left"/>
+      <w:pPr>
+        <w:ind w:left="3658" w:hanging="360"/>
+      </w:pPr>
+      <w:rPr>
+        <w:rFonts w:ascii="Courier New" w:hAnsi="Courier New" w:cs="Courier New" w:hint="default"/>
+      </w:rPr>
+    </w:lvl>
+    <w:lvl w:ilvl="5" w:tplc="04090005" w:tentative="1">
+      <w:start w:val="1"/>
+      <w:numFmt w:val="bullet"/>
+      <w:lvlText w:val=""/>
+      <w:lvlJc w:val="left"/>
+      <w:pPr>
+        <w:ind w:left="4378" w:hanging="360"/>
+      </w:pPr>
+      <w:rPr>
+        <w:rFonts w:ascii="Wingdings" w:hAnsi="Wingdings" w:hint="default"/>
+      </w:rPr>
+    </w:lvl>
+    <w:lvl w:ilvl="6" w:tplc="04090001" w:tentative="1">
+      <w:start w:val="1"/>
+      <w:numFmt w:val="bullet"/>
+      <w:lvlText w:val=""/>
+      <w:lvlJc w:val="left"/>
+      <w:pPr>
+        <w:ind w:left="5098" w:hanging="360"/>
+      </w:pPr>
+      <w:rPr>
+        <w:rFonts w:ascii="Symbol" w:hAnsi="Symbol" w:hint="default"/>
+      </w:rPr>
+    </w:lvl>
+    <w:lvl w:ilvl="7" w:tplc="04090003" w:tentative="1">
+      <w:start w:val="1"/>
+      <w:numFmt w:val="bullet"/>
+      <w:lvlText w:val="o"/>
+      <w:lvlJc w:val="left"/>
+      <w:pPr>
+        <w:ind w:left="5818" w:hanging="360"/>
+      </w:pPr>
+      <w:rPr>
+        <w:rFonts w:ascii="Courier New" w:hAnsi="Courier New" w:cs="Courier New" w:hint="default"/>
+      </w:rPr>
+    </w:lvl>
+    <w:lvl w:ilvl="8" w:tplc="04090005" w:tentative="1">
+      <w:start w:val="1"/>
+      <w:numFmt w:val="bullet"/>
+      <w:lvlText w:val=""/>
+      <w:lvlJc w:val="left"/>
+      <w:pPr>
+        <w:ind w:left="6538" w:hanging="360"/>
+      </w:pPr>
+      <w:rPr>
+        <w:rFonts w:ascii="Wingdings" w:hAnsi="Wingdings" w:hint="default"/>
+      </w:rPr>
+    </w:lvl>
+  </w:abstractNum>
+  <w:abstractNum w:abstractNumId="19" w15:restartNumberingAfterBreak="0">
     <w:nsid w:val="73A979E4"/>
     <w:multiLevelType w:val="hybridMultilevel"/>
     <w:tmpl w:val="C1264088"/>
@@ -3429,7 +4622,7 @@
       </w:rPr>
     </w:lvl>
   </w:abstractNum>
-  <w:abstractNum w:abstractNumId="18" w15:restartNumberingAfterBreak="0">
+  <w:abstractNum w:abstractNumId="20" w15:restartNumberingAfterBreak="0">
     <w:nsid w:val="75D073B4"/>
     <w:multiLevelType w:val="hybridMultilevel"/>
     <w:tmpl w:val="083AE7E4"/>
@@ -3542,7 +4735,7 @@
       </w:rPr>
     </w:lvl>
   </w:abstractNum>
-  <w:abstractNum w:abstractNumId="19" w15:restartNumberingAfterBreak="0">
+  <w:abstractNum w:abstractNumId="21" w15:restartNumberingAfterBreak="0">
     <w:nsid w:val="76131902"/>
     <w:multiLevelType w:val="hybridMultilevel"/>
     <w:tmpl w:val="44CE2932"/>
@@ -3655,7 +4848,7 @@
       </w:rPr>
     </w:lvl>
   </w:abstractNum>
-  <w:abstractNum w:abstractNumId="20" w15:restartNumberingAfterBreak="0">
+  <w:abstractNum w:abstractNumId="22" w15:restartNumberingAfterBreak="0">
     <w:nsid w:val="76C64F4B"/>
     <w:multiLevelType w:val="hybridMultilevel"/>
     <w:tmpl w:val="7FDC8B9E"/>
@@ -3769,58 +4962,58 @@
     </w:lvl>
   </w:abstractNum>
   <w:num w:numId="1">
-    <w:abstractNumId w:val="19"/>
+    <w:abstractNumId w:val="21"/>
   </w:num>
   <w:num w:numId="2">
-    <w:abstractNumId w:val="18"/>
+    <w:abstractNumId w:val="20"/>
   </w:num>
   <w:num w:numId="3">
+    <w:abstractNumId w:val="8"/>
+  </w:num>
+  <w:num w:numId="4">
     <w:abstractNumId w:val="7"/>
   </w:num>
-  <w:num w:numId="4">
+  <w:num w:numId="5">
     <w:abstractNumId w:val="6"/>
   </w:num>
-  <w:num w:numId="5">
+  <w:num w:numId="6">
+    <w:abstractNumId w:val="14"/>
+  </w:num>
+  <w:num w:numId="7">
+    <w:abstractNumId w:val="10"/>
+  </w:num>
+  <w:num w:numId="8">
+    <w:abstractNumId w:val="15"/>
+  </w:num>
+  <w:num w:numId="9">
     <w:abstractNumId w:val="5"/>
   </w:num>
-  <w:num w:numId="6">
-    <w:abstractNumId w:val="13"/>
-  </w:num>
-  <w:num w:numId="7">
-    <w:abstractNumId w:val="9"/>
-  </w:num>
-  <w:num w:numId="8">
-    <w:abstractNumId w:val="14"/>
-  </w:num>
-  <w:num w:numId="9">
+  <w:num w:numId="10">
     <w:abstractNumId w:val="4"/>
   </w:num>
-  <w:num w:numId="10">
-    <w:abstractNumId w:val="3"/>
-  </w:num>
   <w:num w:numId="11">
-    <w:abstractNumId w:val="20"/>
+    <w:abstractNumId w:val="22"/>
   </w:num>
   <w:num w:numId="12">
-    <w:abstractNumId w:val="11"/>
+    <w:abstractNumId w:val="12"/>
   </w:num>
   <w:num w:numId="13">
-    <w:abstractNumId w:val="15"/>
+    <w:abstractNumId w:val="16"/>
   </w:num>
   <w:num w:numId="14">
     <w:abstractNumId w:val="0"/>
   </w:num>
   <w:num w:numId="15">
-    <w:abstractNumId w:val="17"/>
+    <w:abstractNumId w:val="19"/>
   </w:num>
   <w:num w:numId="16">
-    <w:abstractNumId w:val="10"/>
+    <w:abstractNumId w:val="11"/>
   </w:num>
   <w:num w:numId="17">
-    <w:abstractNumId w:val="8"/>
+    <w:abstractNumId w:val="9"/>
   </w:num>
   <w:num w:numId="18">
-    <w:abstractNumId w:val="12"/>
+    <w:abstractNumId w:val="13"/>
   </w:num>
   <w:num w:numId="19">
     <w:abstractNumId w:val="2"/>
@@ -3829,7 +5022,13 @@
     <w:abstractNumId w:val="1"/>
   </w:num>
   <w:num w:numId="21">
-    <w:abstractNumId w:val="16"/>
+    <w:abstractNumId w:val="17"/>
+  </w:num>
+  <w:num w:numId="22">
+    <w:abstractNumId w:val="18"/>
+  </w:num>
+  <w:num w:numId="23">
+    <w:abstractNumId w:val="3"/>
   </w:num>
 </w:numbering>
 </file>
@@ -4939,7 +6138,7 @@
 </file>
 
 <file path=customXml/itemProps1.xml><?xml version="1.0" encoding="utf-8"?>
-<ds:datastoreItem xmlns:ds="http://schemas.openxmlformats.org/officeDocument/2006/customXml" ds:itemID="{E9FE95CA-DB71-450F-A5A7-9CB022F26893}">
+<ds:datastoreItem xmlns:ds="http://schemas.openxmlformats.org/officeDocument/2006/customXml" ds:itemID="{701BF9FE-6A78-4D36-A892-7278B4F426DA}">
   <ds:schemaRefs>
     <ds:schemaRef ds:uri="http://schemas.openxmlformats.org/officeDocument/2006/bibliography"/>
   </ds:schemaRefs>

</xml_diff>

<commit_message>
Does Data Science need coding?
</commit_message>
<xml_diff>
--- a/Blogs/Knowledgehut/02 N Best Data Science Resume/X best Data Science Resumes.docx
+++ b/Blogs/Knowledgehut/02 N Best Data Science Resume/X best Data Science Resumes.docx
@@ -1029,10 +1029,10 @@
         <w:pStyle w:val="NoSpacing"/>
       </w:pPr>
       <w:r>
-        <w:t>Now</w:t>
-      </w:r>
-      <w:r>
-        <w:t xml:space="preserve">, how do we </w:t>
+        <w:t>H</w:t>
+      </w:r>
+      <w:r>
+        <w:t xml:space="preserve">ow do we </w:t>
       </w:r>
       <w:r>
         <w:t>build a world-class data science cv that will</w:t>
@@ -1411,7 +1411,19 @@
         <w:t>elevator pitch</w:t>
       </w:r>
       <w:r>
-        <w:t xml:space="preserve"> section of the resume. Instead of charting out your goals and how you can be of service to the company, it is advisable to write why you are a strong candidate. The reasoning is that good hiring happens based on how good you are, not what you </w:t>
+        <w:t xml:space="preserve"> section of the </w:t>
+      </w:r>
+      <w:r>
+        <w:t xml:space="preserve">cv for </w:t>
+      </w:r>
+      <w:r>
+        <w:t xml:space="preserve">the </w:t>
+      </w:r>
+      <w:r>
+        <w:t>data scientist</w:t>
+      </w:r>
+      <w:r>
+        <w:t xml:space="preserve">. Instead of charting out your goals and how you can be of service to the company, it is advisable to write why you are a strong candidate. The reasoning is that good hiring happens based on how good you are, not what you </w:t>
       </w:r>
       <w:r>
         <w:t>aspire</w:t>
@@ -2267,6 +2279,74 @@
         <w:t>)</w:t>
       </w:r>
     </w:p>
+    <w:p>
+      <w:pPr>
+        <w:ind w:left="360"/>
+        <w:jc w:val="left"/>
+      </w:pPr>
+      <w:r>
+        <w:t xml:space="preserve">As we discussed earlier, that was an entry-level data scientist resume in pdf format. As you go through more </w:t>
+      </w:r>
+      <w:r>
+        <w:t>of the following:</w:t>
+      </w:r>
+    </w:p>
+    <w:p>
+      <w:pPr>
+        <w:pStyle w:val="ListParagraph"/>
+        <w:numPr>
+          <w:ilvl w:val="0"/>
+          <w:numId w:val="35"/>
+        </w:numPr>
+        <w:jc w:val="left"/>
+      </w:pPr>
+      <w:r>
+        <w:t>D</w:t>
+      </w:r>
+      <w:r>
+        <w:t>ata scientist cv examples</w:t>
+      </w:r>
+    </w:p>
+    <w:p>
+      <w:pPr>
+        <w:pStyle w:val="ListParagraph"/>
+        <w:numPr>
+          <w:ilvl w:val="0"/>
+          <w:numId w:val="35"/>
+        </w:numPr>
+        <w:jc w:val="left"/>
+      </w:pPr>
+      <w:r>
+        <w:t>D</w:t>
+      </w:r>
+      <w:r>
+        <w:t xml:space="preserve">ata science intern resumes </w:t>
+      </w:r>
+    </w:p>
+    <w:p>
+      <w:pPr>
+        <w:pStyle w:val="ListParagraph"/>
+        <w:numPr>
+          <w:ilvl w:val="0"/>
+          <w:numId w:val="35"/>
+        </w:numPr>
+        <w:jc w:val="left"/>
+      </w:pPr>
+      <w:r>
+        <w:t>Junior Data Scientist resumes</w:t>
+      </w:r>
+    </w:p>
+    <w:p>
+      <w:pPr>
+        <w:jc w:val="left"/>
+      </w:pPr>
+      <w:r>
+        <w:t>Y</w:t>
+      </w:r>
+      <w:r>
+        <w:t xml:space="preserve">ou understand what data scientist resumes for freshers look like. </w:t>
+      </w:r>
+    </w:p>
     <w:p/>
     <w:p/>
     <w:p>
@@ -2280,7 +2360,6 @@
       </w:pPr>
       <w:bookmarkStart w:id="3" w:name="_Toc105854636"/>
       <w:r>
-        <w:lastRenderedPageBreak/>
         <w:t>What to include in a Data Scientist Resume</w:t>
       </w:r>
       <w:bookmarkEnd w:id="3"/>
@@ -2347,7 +2426,13 @@
         <w:t>Th</w:t>
       </w:r>
       <w:r>
-        <w:t>e about section or the profile summary section is the most critical part of the resume. It gives the interviewer their first impressions of the candidate and can help them understand if you would be the right fit.</w:t>
+        <w:t xml:space="preserve">e about section or the </w:t>
+      </w:r>
+      <w:r>
+        <w:t xml:space="preserve">data scientist resume summary </w:t>
+      </w:r>
+      <w:r>
+        <w:t>section is the most critical part of the resume. It gives the interviewer their first impressions of the candidate and can help them understand if you would be the right fit.</w:t>
       </w:r>
       <w:r>
         <w:tab/>
@@ -2603,7 +2688,14 @@
           <w:rPr>
             <w:rStyle w:val="Hyperlink"/>
           </w:rPr>
-          <w:t>knowledgehut data science Bootcamp is worth it</w:t>
+          <w:t xml:space="preserve">knowledgehut </w:t>
+        </w:r>
+        <w:r>
+          <w:rPr>
+            <w:rStyle w:val="Hyperlink"/>
+          </w:rPr>
+          <w:lastRenderedPageBreak/>
+          <w:t>data science Bootcamp is worth it</w:t>
         </w:r>
       </w:hyperlink>
       <w:r>
@@ -2658,11 +2750,13 @@
         <w:t>Singing,</w:t>
       </w:r>
       <w:r>
-        <w:t xml:space="preserve"> dancing, racing club in college etc., are some things I still find in Data Science resumes. But, of course, this is not a one-size-fits-all. Still, it should not be there if your </w:t>
-      </w:r>
-      <w:r>
-        <w:lastRenderedPageBreak/>
-        <w:t>extracurricular skill/achievement cannot show some management/data science skills.</w:t>
+        <w:t xml:space="preserve"> dancing, racing club in college etc., are some things I still find in </w:t>
+      </w:r>
+      <w:r>
+        <w:t xml:space="preserve">sample </w:t>
+      </w:r>
+      <w:r>
+        <w:t>Data Science resumes. But, of course, this is not a one-size-fits-all. Still, it should not be there if your extracurricular skill/achievement cannot show some management/data science skills.</w:t>
       </w:r>
       <w:r>
         <w:tab/>
@@ -2794,7 +2888,13 @@
         <w:br/>
       </w:r>
       <w:r>
-        <w:t xml:space="preserve">Do not forget to add your phone number and email id at the top of your resume. If a recruiter is happy with your resume and wants to take it forward, ensure that your contact information is readily available. </w:t>
+        <w:t xml:space="preserve">Do not forget to add your phone number and email id at the top of your resume. If a recruiter is happy with your </w:t>
+      </w:r>
+      <w:r>
+        <w:t>data scientist cv sample</w:t>
+      </w:r>
+      <w:r>
+        <w:t xml:space="preserve"> and wants to take it forward, ensure that your contact information is readily available. </w:t>
       </w:r>
       <w:r>
         <w:tab/>
@@ -2998,6 +3098,7 @@
         <w:rPr>
           <w:b/>
         </w:rPr>
+        <w:lastRenderedPageBreak/>
         <w:t>For Freshers: Relevant Courses</w:t>
       </w:r>
       <w:r>
@@ -3013,7 +3114,27 @@
         <w:br/>
       </w:r>
       <w:r>
-        <w:t xml:space="preserve">In case you have no experience in Data Science, a big focus can be the relevant courses </w:t>
+        <w:t>I</w:t>
+      </w:r>
+      <w:r>
+        <w:t>f</w:t>
+      </w:r>
+      <w:r>
+        <w:t xml:space="preserve"> you have no experience in Data Science, a big focus </w:t>
+      </w:r>
+      <w:r>
+        <w:t xml:space="preserve">for the data scientist fresher resume sample can </w:t>
+      </w:r>
+      <w:r>
+        <w:t xml:space="preserve">be strategized. </w:t>
+      </w:r>
+      <w:bookmarkStart w:id="4" w:name="_GoBack"/>
+      <w:bookmarkEnd w:id="4"/>
+      <w:r>
+        <w:t>In addition, r</w:t>
+      </w:r>
+      <w:r>
+        <w:t xml:space="preserve">elevant courses </w:t>
       </w:r>
       <w:r>
         <w:t xml:space="preserve">you have done </w:t>
@@ -3034,8 +3155,14 @@
         <w:t xml:space="preserve"> Udemy</w:t>
       </w:r>
       <w:r>
+        <w:t xml:space="preserve"> can help tremendously</w:t>
+      </w:r>
+      <w:r>
         <w:t>.</w:t>
       </w:r>
+      <w:r>
+        <w:t xml:space="preserve"> </w:t>
+      </w:r>
     </w:p>
     <w:p>
       <w:r>
@@ -3052,9 +3179,8 @@
       <w:pPr>
         <w:pStyle w:val="Heading1"/>
       </w:pPr>
-      <w:bookmarkStart w:id="4" w:name="_Toc105854637"/>
-      <w:r>
-        <w:lastRenderedPageBreak/>
+      <w:bookmarkStart w:id="5" w:name="_Toc105854637"/>
+      <w:r>
         <w:t>Action Wor</w:t>
       </w:r>
       <w:r>
@@ -3063,7 +3189,7 @@
       <w:r>
         <w:t xml:space="preserve"> to be included in a Data Scientist Resume</w:t>
       </w:r>
-      <w:bookmarkEnd w:id="4"/>
+      <w:bookmarkEnd w:id="5"/>
     </w:p>
     <w:p>
       <w:r>
@@ -3158,12 +3284,7 @@
     </w:p>
     <w:p>
       <w:r>
-        <w:t xml:space="preserve">I would recommend you classify technical action keywords based on your target role of data engineer, machine learning engineer, data scientist or business analyst. Each of these roles would have </w:t>
-      </w:r>
-      <w:bookmarkStart w:id="5" w:name="_GoBack"/>
-      <w:bookmarkEnd w:id="5"/>
-      <w:r>
-        <w:t>a different search criteri</w:t>
+        <w:t>I would recommend you classify technical action keywords based on your target role of data engineer, machine learning engineer, data scientist or business analyst. Each of these roles would have a different search criteri</w:t>
       </w:r>
       <w:r>
         <w:t>on</w:t>
@@ -3324,6 +3445,7 @@
       </w:pPr>
       <w:bookmarkStart w:id="7" w:name="_Toc105854639"/>
       <w:r>
+        <w:lastRenderedPageBreak/>
         <w:t>Data Science Projects and Publications</w:t>
       </w:r>
       <w:bookmarkEnd w:id="7"/>
@@ -3372,7 +3494,6 @@
         <w:rPr>
           <w:i/>
         </w:rPr>
-        <w:lastRenderedPageBreak/>
         <w:t>Who will teach me Data Science, and what is the fastest way to get into Data Science?</w:t>
       </w:r>
     </w:p>
@@ -3508,6 +3629,7 @@
         <w:rPr>
           <w:sz w:val="24"/>
         </w:rPr>
+        <w:lastRenderedPageBreak/>
         <w:drawing>
           <wp:inline distT="0" distB="0" distL="0" distR="0" wp14:anchorId="3939315F" wp14:editId="171C70D8">
             <wp:extent cx="3577133" cy="3225534"/>
@@ -3624,7 +3746,6 @@
         </w:numPr>
       </w:pPr>
       <w:r>
-        <w:lastRenderedPageBreak/>
         <w:t>Python</w:t>
       </w:r>
     </w:p>
@@ -3810,6 +3931,7 @@
       </w:pPr>
       <w:bookmarkStart w:id="10" w:name="_Toc105854642"/>
       <w:r>
+        <w:lastRenderedPageBreak/>
         <w:t>Conclusion</w:t>
       </w:r>
       <w:bookmarkEnd w:id="10"/>
@@ -3825,7 +3947,13 @@
         <w:t xml:space="preserve">email. </w:t>
       </w:r>
       <w:r>
-        <w:t>You understood how you can perfect your Data Science resume in this articl</w:t>
+        <w:t xml:space="preserve">You understood how you can perfect your Data Science resume </w:t>
+      </w:r>
+      <w:r>
+        <w:t xml:space="preserve">sample </w:t>
+      </w:r>
+      <w:r>
+        <w:t>in this articl</w:t>
       </w:r>
       <w:r>
         <w:t xml:space="preserve">e. </w:t>
@@ -3908,66 +4036,66 @@
     </w:p>
     <w:p>
       <w:r>
+        <w:t xml:space="preserve">A fun analogy </w:t>
+      </w:r>
+    </w:p>
+    <w:p>
+      <w:pPr>
+        <w:pStyle w:val="Quote"/>
+      </w:pPr>
+      <w:r>
+        <w:t>You do not have to be the fastest runner in the world to outrun a bear. However, you need to be faster than the ten people around you.</w:t>
+      </w:r>
+    </w:p>
+    <w:p>
+      <w:r>
+        <w:t xml:space="preserve">Similarly, for job interviews, your task is not to showcase that you are the best candidate in the world. </w:t>
+      </w:r>
+      <w:r>
+        <w:t>Instead, y</w:t>
+      </w:r>
+      <w:r>
+        <w:t xml:space="preserve">ou need to show the company </w:t>
+      </w:r>
+      <w:r>
+        <w:t>you are better than the handful of people</w:t>
+      </w:r>
+      <w:r>
+        <w:t xml:space="preserve"> applying for the position. Choose the skills to put on your resume accordingly.</w:t>
+      </w:r>
+    </w:p>
+    <w:p>
+      <w:pPr>
+        <w:pStyle w:val="Heading4"/>
+      </w:pPr>
+      <w:r>
+        <w:t>How do you write an objective for a resume for data science? </w:t>
+      </w:r>
+    </w:p>
+    <w:p>
+      <w:r>
+        <w:t>Iterate! Iterate! Iterate! Everyone starts out with a basic profile resume. Gradually, the more time you spend with your profile, the more you understand who you are as a professional individual.</w:t>
+      </w:r>
+      <w:r>
+        <w:t xml:space="preserve"> Read as many summaries online as possible and focus on how you can be what the company is looking for.</w:t>
+      </w:r>
+    </w:p>
+    <w:p>
+      <w:r>
+        <w:t>As I mentioned in my previous article,</w:t>
+      </w:r>
+    </w:p>
+    <w:p>
+      <w:pPr>
+        <w:pStyle w:val="IntenseQuote"/>
+      </w:pPr>
+      <w:r>
+        <w:t>Speak to people who are where you want to be.</w:t>
+      </w:r>
+    </w:p>
+    <w:p>
+      <w:r>
         <w:lastRenderedPageBreak/>
-        <w:t xml:space="preserve">A fun analogy </w:t>
-      </w:r>
-    </w:p>
-    <w:p>
-      <w:pPr>
-        <w:pStyle w:val="Quote"/>
-      </w:pPr>
-      <w:r>
-        <w:t>You do not have to be the fastest runner in the world to outrun a bear. However, you need to be faster than the ten people around you.</w:t>
-      </w:r>
-    </w:p>
-    <w:p>
-      <w:r>
-        <w:t xml:space="preserve">Similarly, for job interviews, your task is not to showcase that you are the best candidate in the world. </w:t>
-      </w:r>
-      <w:r>
-        <w:t>Instead, y</w:t>
-      </w:r>
-      <w:r>
-        <w:t xml:space="preserve">ou need to show the company </w:t>
-      </w:r>
-      <w:r>
-        <w:t>you are better than the handful of people</w:t>
-      </w:r>
-      <w:r>
-        <w:t xml:space="preserve"> applying for the position. Choose the skills to put on your resume accordingly.</w:t>
-      </w:r>
-    </w:p>
-    <w:p>
-      <w:pPr>
-        <w:pStyle w:val="Heading4"/>
-      </w:pPr>
-      <w:r>
-        <w:t>How do you write an objective for a resume for data science? </w:t>
-      </w:r>
-    </w:p>
-    <w:p>
-      <w:r>
-        <w:t>Iterate! Iterate! Iterate! Everyone starts out with a basic profile resume. Gradually, the more time you spend with your profile, the more you understand who you are as a professional individual.</w:t>
-      </w:r>
-      <w:r>
-        <w:t xml:space="preserve"> Read as many summaries online as possible and focus on how you can be what the company is looking for.</w:t>
-      </w:r>
-    </w:p>
-    <w:p>
-      <w:r>
-        <w:t>As I mentioned in my previous article,</w:t>
-      </w:r>
-    </w:p>
-    <w:p>
-      <w:pPr>
-        <w:pStyle w:val="IntenseQuote"/>
-      </w:pPr>
-      <w:r>
-        <w:t>Speak to people who are where you want to be.</w:t>
-      </w:r>
-    </w:p>
-    <w:p>
-      <w:r>
         <w:t>It can change how you see yourself in the next half a decade.</w:t>
       </w:r>
     </w:p>
@@ -4115,7 +4243,6 @@
         </w:numPr>
       </w:pPr>
       <w:r>
-        <w:lastRenderedPageBreak/>
         <w:t>Manager</w:t>
       </w:r>
       <w:r>
@@ -5759,6 +5886,119 @@
     </w:lvl>
   </w:abstractNum>
   <w:abstractNum w:abstractNumId="12" w15:restartNumberingAfterBreak="0">
+    <w:nsid w:val="2F271681"/>
+    <w:multiLevelType w:val="hybridMultilevel"/>
+    <w:tmpl w:val="2DDA8492"/>
+    <w:lvl w:ilvl="0" w:tplc="BA6072EA">
+      <w:start w:val="1"/>
+      <w:numFmt w:val="bullet"/>
+      <w:lvlText w:val=""/>
+      <w:lvlJc w:val="left"/>
+      <w:pPr>
+        <w:ind w:left="1080" w:hanging="360"/>
+      </w:pPr>
+      <w:rPr>
+        <w:rFonts w:ascii="Wingdings" w:hAnsi="Wingdings" w:hint="default"/>
+      </w:rPr>
+    </w:lvl>
+    <w:lvl w:ilvl="1" w:tplc="04090003" w:tentative="1">
+      <w:start w:val="1"/>
+      <w:numFmt w:val="bullet"/>
+      <w:lvlText w:val="o"/>
+      <w:lvlJc w:val="left"/>
+      <w:pPr>
+        <w:ind w:left="1800" w:hanging="360"/>
+      </w:pPr>
+      <w:rPr>
+        <w:rFonts w:ascii="Courier New" w:hAnsi="Courier New" w:cs="Courier New" w:hint="default"/>
+      </w:rPr>
+    </w:lvl>
+    <w:lvl w:ilvl="2" w:tplc="04090005" w:tentative="1">
+      <w:start w:val="1"/>
+      <w:numFmt w:val="bullet"/>
+      <w:lvlText w:val=""/>
+      <w:lvlJc w:val="left"/>
+      <w:pPr>
+        <w:ind w:left="2520" w:hanging="360"/>
+      </w:pPr>
+      <w:rPr>
+        <w:rFonts w:ascii="Wingdings" w:hAnsi="Wingdings" w:hint="default"/>
+      </w:rPr>
+    </w:lvl>
+    <w:lvl w:ilvl="3" w:tplc="04090001" w:tentative="1">
+      <w:start w:val="1"/>
+      <w:numFmt w:val="bullet"/>
+      <w:lvlText w:val=""/>
+      <w:lvlJc w:val="left"/>
+      <w:pPr>
+        <w:ind w:left="3240" w:hanging="360"/>
+      </w:pPr>
+      <w:rPr>
+        <w:rFonts w:ascii="Symbol" w:hAnsi="Symbol" w:hint="default"/>
+      </w:rPr>
+    </w:lvl>
+    <w:lvl w:ilvl="4" w:tplc="04090003" w:tentative="1">
+      <w:start w:val="1"/>
+      <w:numFmt w:val="bullet"/>
+      <w:lvlText w:val="o"/>
+      <w:lvlJc w:val="left"/>
+      <w:pPr>
+        <w:ind w:left="3960" w:hanging="360"/>
+      </w:pPr>
+      <w:rPr>
+        <w:rFonts w:ascii="Courier New" w:hAnsi="Courier New" w:cs="Courier New" w:hint="default"/>
+      </w:rPr>
+    </w:lvl>
+    <w:lvl w:ilvl="5" w:tplc="04090005" w:tentative="1">
+      <w:start w:val="1"/>
+      <w:numFmt w:val="bullet"/>
+      <w:lvlText w:val=""/>
+      <w:lvlJc w:val="left"/>
+      <w:pPr>
+        <w:ind w:left="4680" w:hanging="360"/>
+      </w:pPr>
+      <w:rPr>
+        <w:rFonts w:ascii="Wingdings" w:hAnsi="Wingdings" w:hint="default"/>
+      </w:rPr>
+    </w:lvl>
+    <w:lvl w:ilvl="6" w:tplc="04090001" w:tentative="1">
+      <w:start w:val="1"/>
+      <w:numFmt w:val="bullet"/>
+      <w:lvlText w:val=""/>
+      <w:lvlJc w:val="left"/>
+      <w:pPr>
+        <w:ind w:left="5400" w:hanging="360"/>
+      </w:pPr>
+      <w:rPr>
+        <w:rFonts w:ascii="Symbol" w:hAnsi="Symbol" w:hint="default"/>
+      </w:rPr>
+    </w:lvl>
+    <w:lvl w:ilvl="7" w:tplc="04090003" w:tentative="1">
+      <w:start w:val="1"/>
+      <w:numFmt w:val="bullet"/>
+      <w:lvlText w:val="o"/>
+      <w:lvlJc w:val="left"/>
+      <w:pPr>
+        <w:ind w:left="6120" w:hanging="360"/>
+      </w:pPr>
+      <w:rPr>
+        <w:rFonts w:ascii="Courier New" w:hAnsi="Courier New" w:cs="Courier New" w:hint="default"/>
+      </w:rPr>
+    </w:lvl>
+    <w:lvl w:ilvl="8" w:tplc="04090005" w:tentative="1">
+      <w:start w:val="1"/>
+      <w:numFmt w:val="bullet"/>
+      <w:lvlText w:val=""/>
+      <w:lvlJc w:val="left"/>
+      <w:pPr>
+        <w:ind w:left="6840" w:hanging="360"/>
+      </w:pPr>
+      <w:rPr>
+        <w:rFonts w:ascii="Wingdings" w:hAnsi="Wingdings" w:hint="default"/>
+      </w:rPr>
+    </w:lvl>
+  </w:abstractNum>
+  <w:abstractNum w:abstractNumId="13" w15:restartNumberingAfterBreak="0">
     <w:nsid w:val="2F910F36"/>
     <w:multiLevelType w:val="hybridMultilevel"/>
     <w:tmpl w:val="F42A9EAE"/>
@@ -5847,7 +6087,7 @@
       </w:pPr>
     </w:lvl>
   </w:abstractNum>
-  <w:abstractNum w:abstractNumId="13" w15:restartNumberingAfterBreak="0">
+  <w:abstractNum w:abstractNumId="14" w15:restartNumberingAfterBreak="0">
     <w:nsid w:val="316C2AAF"/>
     <w:multiLevelType w:val="multilevel"/>
     <w:tmpl w:val="82740DF6"/>
@@ -5960,7 +6200,7 @@
       </w:pPr>
     </w:lvl>
   </w:abstractNum>
-  <w:abstractNum w:abstractNumId="14" w15:restartNumberingAfterBreak="0">
+  <w:abstractNum w:abstractNumId="15" w15:restartNumberingAfterBreak="0">
     <w:nsid w:val="35AB297F"/>
     <w:multiLevelType w:val="hybridMultilevel"/>
     <w:tmpl w:val="7228F3DA"/>
@@ -6073,7 +6313,7 @@
       </w:rPr>
     </w:lvl>
   </w:abstractNum>
-  <w:abstractNum w:abstractNumId="15" w15:restartNumberingAfterBreak="0">
+  <w:abstractNum w:abstractNumId="16" w15:restartNumberingAfterBreak="0">
     <w:nsid w:val="376E2A4A"/>
     <w:multiLevelType w:val="hybridMultilevel"/>
     <w:tmpl w:val="121E59F6"/>
@@ -6186,7 +6426,7 @@
       </w:rPr>
     </w:lvl>
   </w:abstractNum>
-  <w:abstractNum w:abstractNumId="16" w15:restartNumberingAfterBreak="0">
+  <w:abstractNum w:abstractNumId="17" w15:restartNumberingAfterBreak="0">
     <w:nsid w:val="3B1A0E93"/>
     <w:multiLevelType w:val="hybridMultilevel"/>
     <w:tmpl w:val="61BA84C8"/>
@@ -6299,7 +6539,7 @@
       </w:rPr>
     </w:lvl>
   </w:abstractNum>
-  <w:abstractNum w:abstractNumId="17" w15:restartNumberingAfterBreak="0">
+  <w:abstractNum w:abstractNumId="18" w15:restartNumberingAfterBreak="0">
     <w:nsid w:val="3D1E6B93"/>
     <w:multiLevelType w:val="hybridMultilevel"/>
     <w:tmpl w:val="6D1407C4"/>
@@ -6412,7 +6652,7 @@
       </w:rPr>
     </w:lvl>
   </w:abstractNum>
-  <w:abstractNum w:abstractNumId="18" w15:restartNumberingAfterBreak="0">
+  <w:abstractNum w:abstractNumId="19" w15:restartNumberingAfterBreak="0">
     <w:nsid w:val="4C214861"/>
     <w:multiLevelType w:val="hybridMultilevel"/>
     <w:tmpl w:val="EFEEFF4E"/>
@@ -6525,7 +6765,7 @@
       </w:rPr>
     </w:lvl>
   </w:abstractNum>
-  <w:abstractNum w:abstractNumId="19" w15:restartNumberingAfterBreak="0">
+  <w:abstractNum w:abstractNumId="20" w15:restartNumberingAfterBreak="0">
     <w:nsid w:val="4C9B2E4D"/>
     <w:multiLevelType w:val="hybridMultilevel"/>
     <w:tmpl w:val="FF54D622"/>
@@ -6611,7 +6851,7 @@
       </w:pPr>
     </w:lvl>
   </w:abstractNum>
-  <w:abstractNum w:abstractNumId="20" w15:restartNumberingAfterBreak="0">
+  <w:abstractNum w:abstractNumId="21" w15:restartNumberingAfterBreak="0">
     <w:nsid w:val="4DBD2074"/>
     <w:multiLevelType w:val="multilevel"/>
     <w:tmpl w:val="5CEC46A6"/>
@@ -6760,7 +7000,7 @@
       </w:rPr>
     </w:lvl>
   </w:abstractNum>
-  <w:abstractNum w:abstractNumId="21" w15:restartNumberingAfterBreak="0">
+  <w:abstractNum w:abstractNumId="22" w15:restartNumberingAfterBreak="0">
     <w:nsid w:val="58DA5A7D"/>
     <w:multiLevelType w:val="hybridMultilevel"/>
     <w:tmpl w:val="23EA105A"/>
@@ -6849,7 +7089,7 @@
       </w:pPr>
     </w:lvl>
   </w:abstractNum>
-  <w:abstractNum w:abstractNumId="22" w15:restartNumberingAfterBreak="0">
+  <w:abstractNum w:abstractNumId="23" w15:restartNumberingAfterBreak="0">
     <w:nsid w:val="5EF06C27"/>
     <w:multiLevelType w:val="hybridMultilevel"/>
     <w:tmpl w:val="EBA84EC6"/>
@@ -6962,7 +7202,7 @@
       </w:rPr>
     </w:lvl>
   </w:abstractNum>
-  <w:abstractNum w:abstractNumId="23" w15:restartNumberingAfterBreak="0">
+  <w:abstractNum w:abstractNumId="24" w15:restartNumberingAfterBreak="0">
     <w:nsid w:val="5FAC2692"/>
     <w:multiLevelType w:val="multilevel"/>
     <w:tmpl w:val="BD54DE0C"/>
@@ -7075,7 +7315,7 @@
       </w:pPr>
     </w:lvl>
   </w:abstractNum>
-  <w:abstractNum w:abstractNumId="24" w15:restartNumberingAfterBreak="0">
+  <w:abstractNum w:abstractNumId="25" w15:restartNumberingAfterBreak="0">
     <w:nsid w:val="65D55B91"/>
     <w:multiLevelType w:val="hybridMultilevel"/>
     <w:tmpl w:val="456817B4"/>
@@ -7188,7 +7428,7 @@
       </w:rPr>
     </w:lvl>
   </w:abstractNum>
-  <w:abstractNum w:abstractNumId="25" w15:restartNumberingAfterBreak="0">
+  <w:abstractNum w:abstractNumId="26" w15:restartNumberingAfterBreak="0">
     <w:nsid w:val="675F07B7"/>
     <w:multiLevelType w:val="hybridMultilevel"/>
     <w:tmpl w:val="54246C8E"/>
@@ -7301,7 +7541,7 @@
       </w:rPr>
     </w:lvl>
   </w:abstractNum>
-  <w:abstractNum w:abstractNumId="26" w15:restartNumberingAfterBreak="0">
+  <w:abstractNum w:abstractNumId="27" w15:restartNumberingAfterBreak="0">
     <w:nsid w:val="68CB7A23"/>
     <w:multiLevelType w:val="hybridMultilevel"/>
     <w:tmpl w:val="E8802F98"/>
@@ -7414,7 +7654,7 @@
       </w:rPr>
     </w:lvl>
   </w:abstractNum>
-  <w:abstractNum w:abstractNumId="27" w15:restartNumberingAfterBreak="0">
+  <w:abstractNum w:abstractNumId="28" w15:restartNumberingAfterBreak="0">
     <w:nsid w:val="6EAA460C"/>
     <w:multiLevelType w:val="hybridMultilevel"/>
     <w:tmpl w:val="1B588956"/>
@@ -7527,7 +7767,7 @@
       </w:rPr>
     </w:lvl>
   </w:abstractNum>
-  <w:abstractNum w:abstractNumId="28" w15:restartNumberingAfterBreak="0">
+  <w:abstractNum w:abstractNumId="29" w15:restartNumberingAfterBreak="0">
     <w:nsid w:val="73A979E4"/>
     <w:multiLevelType w:val="hybridMultilevel"/>
     <w:tmpl w:val="C1264088"/>
@@ -7640,7 +7880,7 @@
       </w:rPr>
     </w:lvl>
   </w:abstractNum>
-  <w:abstractNum w:abstractNumId="29" w15:restartNumberingAfterBreak="0">
+  <w:abstractNum w:abstractNumId="30" w15:restartNumberingAfterBreak="0">
     <w:nsid w:val="75D073B4"/>
     <w:multiLevelType w:val="hybridMultilevel"/>
     <w:tmpl w:val="083AE7E4"/>
@@ -7753,7 +7993,7 @@
       </w:rPr>
     </w:lvl>
   </w:abstractNum>
-  <w:abstractNum w:abstractNumId="30" w15:restartNumberingAfterBreak="0">
+  <w:abstractNum w:abstractNumId="31" w15:restartNumberingAfterBreak="0">
     <w:nsid w:val="76131902"/>
     <w:multiLevelType w:val="hybridMultilevel"/>
     <w:tmpl w:val="44CE2932"/>
@@ -7866,7 +8106,7 @@
       </w:rPr>
     </w:lvl>
   </w:abstractNum>
-  <w:abstractNum w:abstractNumId="31" w15:restartNumberingAfterBreak="0">
+  <w:abstractNum w:abstractNumId="32" w15:restartNumberingAfterBreak="0">
     <w:nsid w:val="76B72DE8"/>
     <w:multiLevelType w:val="hybridMultilevel"/>
     <w:tmpl w:val="C70E07C6"/>
@@ -7979,7 +8219,7 @@
       </w:rPr>
     </w:lvl>
   </w:abstractNum>
-  <w:abstractNum w:abstractNumId="32" w15:restartNumberingAfterBreak="0">
+  <w:abstractNum w:abstractNumId="33" w15:restartNumberingAfterBreak="0">
     <w:nsid w:val="76C64F4B"/>
     <w:multiLevelType w:val="hybridMultilevel"/>
     <w:tmpl w:val="7FDC8B9E"/>
@@ -8092,7 +8332,7 @@
       </w:rPr>
     </w:lvl>
   </w:abstractNum>
-  <w:abstractNum w:abstractNumId="33" w15:restartNumberingAfterBreak="0">
+  <w:abstractNum w:abstractNumId="34" w15:restartNumberingAfterBreak="0">
     <w:nsid w:val="7BED1929"/>
     <w:multiLevelType w:val="multilevel"/>
     <w:tmpl w:val="BCDCEEE6"/>
@@ -8206,28 +8446,28 @@
     </w:lvl>
   </w:abstractNum>
   <w:num w:numId="1">
+    <w:abstractNumId w:val="31"/>
+  </w:num>
+  <w:num w:numId="2">
     <w:abstractNumId w:val="30"/>
   </w:num>
-  <w:num w:numId="2">
-    <w:abstractNumId w:val="29"/>
-  </w:num>
   <w:num w:numId="3">
-    <w:abstractNumId w:val="15"/>
+    <w:abstractNumId w:val="16"/>
   </w:num>
   <w:num w:numId="4">
-    <w:abstractNumId w:val="12"/>
+    <w:abstractNumId w:val="13"/>
   </w:num>
   <w:num w:numId="5">
     <w:abstractNumId w:val="11"/>
   </w:num>
   <w:num w:numId="6">
-    <w:abstractNumId w:val="21"/>
+    <w:abstractNumId w:val="22"/>
   </w:num>
   <w:num w:numId="7">
-    <w:abstractNumId w:val="17"/>
+    <w:abstractNumId w:val="18"/>
   </w:num>
   <w:num w:numId="8">
-    <w:abstractNumId w:val="22"/>
+    <w:abstractNumId w:val="23"/>
   </w:num>
   <w:num w:numId="9">
     <w:abstractNumId w:val="10"/>
@@ -8236,28 +8476,28 @@
     <w:abstractNumId w:val="9"/>
   </w:num>
   <w:num w:numId="11">
-    <w:abstractNumId w:val="32"/>
+    <w:abstractNumId w:val="33"/>
   </w:num>
   <w:num w:numId="12">
-    <w:abstractNumId w:val="19"/>
+    <w:abstractNumId w:val="20"/>
   </w:num>
   <w:num w:numId="13">
-    <w:abstractNumId w:val="24"/>
+    <w:abstractNumId w:val="25"/>
   </w:num>
   <w:num w:numId="14">
     <w:abstractNumId w:val="1"/>
   </w:num>
   <w:num w:numId="15">
-    <w:abstractNumId w:val="28"/>
+    <w:abstractNumId w:val="29"/>
   </w:num>
   <w:num w:numId="16">
-    <w:abstractNumId w:val="18"/>
+    <w:abstractNumId w:val="19"/>
   </w:num>
   <w:num w:numId="17">
-    <w:abstractNumId w:val="16"/>
+    <w:abstractNumId w:val="17"/>
   </w:num>
   <w:num w:numId="18">
-    <w:abstractNumId w:val="20"/>
+    <w:abstractNumId w:val="21"/>
   </w:num>
   <w:num w:numId="19">
     <w:abstractNumId w:val="4"/>
@@ -8266,16 +8506,16 @@
     <w:abstractNumId w:val="3"/>
   </w:num>
   <w:num w:numId="21">
-    <w:abstractNumId w:val="25"/>
+    <w:abstractNumId w:val="26"/>
   </w:num>
   <w:num w:numId="22">
-    <w:abstractNumId w:val="27"/>
+    <w:abstractNumId w:val="28"/>
   </w:num>
   <w:num w:numId="23">
     <w:abstractNumId w:val="8"/>
   </w:num>
   <w:num w:numId="24">
-    <w:abstractNumId w:val="26"/>
+    <w:abstractNumId w:val="27"/>
   </w:num>
   <w:num w:numId="25">
     <w:abstractNumId w:val="2"/>
@@ -8284,7 +8524,7 @@
     <w:abstractNumId w:val="5"/>
   </w:num>
   <w:num w:numId="27">
-    <w:abstractNumId w:val="31"/>
+    <w:abstractNumId w:val="32"/>
   </w:num>
   <w:num w:numId="28">
     <w:abstractNumId w:val="7"/>
@@ -8296,16 +8536,19 @@
     <w:abstractNumId w:val="6"/>
   </w:num>
   <w:num w:numId="31">
-    <w:abstractNumId w:val="23"/>
+    <w:abstractNumId w:val="24"/>
   </w:num>
   <w:num w:numId="32">
-    <w:abstractNumId w:val="13"/>
+    <w:abstractNumId w:val="14"/>
   </w:num>
   <w:num w:numId="33">
-    <w:abstractNumId w:val="33"/>
+    <w:abstractNumId w:val="34"/>
   </w:num>
   <w:num w:numId="34">
-    <w:abstractNumId w:val="14"/>
+    <w:abstractNumId w:val="15"/>
+  </w:num>
+  <w:num w:numId="35">
+    <w:abstractNumId w:val="12"/>
   </w:num>
 </w:numbering>
 </file>
@@ -9452,7 +9695,7 @@
 </file>
 
 <file path=customXml/itemProps1.xml><?xml version="1.0" encoding="utf-8"?>
-<ds:datastoreItem xmlns:ds="http://schemas.openxmlformats.org/officeDocument/2006/customXml" ds:itemID="{CE7FBD9E-1D67-427D-BF67-A18A4FE129A4}">
+<ds:datastoreItem xmlns:ds="http://schemas.openxmlformats.org/officeDocument/2006/customXml" ds:itemID="{2CEED6A6-A36A-48B6-AFD9-73741F8A699F}">
   <ds:schemaRefs>
     <ds:schemaRef ds:uri="http://schemas.openxmlformats.org/officeDocument/2006/bibliography"/>
   </ds:schemaRefs>

</xml_diff>